<commit_message>
web pz02 pz03 otchet
</commit_message>
<xml_diff>
--- a/5/web/pz02/otchet.docx
+++ b/5/web/pz02/otchet.docx
@@ -411,29 +411,14 @@
           <w:spacing w:val="-5"/>
           <w:sz w:val="28"/>
         </w:rPr>
-        <w:t>Практическая</w:t>
-      </w:r>
-      <w:r>
-        <w:rPr>
-          <w:rFonts w:ascii="Times New Roman" w:hAnsi="Times New Roman"/>
-          <w:spacing w:val="-5"/>
-          <w:sz w:val="28"/>
-        </w:rPr>
-        <w:t xml:space="preserve"> работа </w:t>
-      </w:r>
-      <w:r>
-        <w:rPr>
-          <w:rFonts w:ascii="Times New Roman" w:hAnsi="Times New Roman"/>
-          <w:sz w:val="28"/>
-        </w:rPr>
-        <w:t>№</w:t>
-      </w:r>
-      <w:r>
-        <w:rPr>
-          <w:rFonts w:ascii="Times New Roman" w:hAnsi="Times New Roman"/>
-          <w:sz w:val="28"/>
-        </w:rPr>
-        <w:t>2</w:t>
+        <w:t xml:space="preserve">Практическая работа </w:t>
+      </w:r>
+      <w:r>
+        <w:rPr>
+          <w:rFonts w:ascii="Times New Roman" w:hAnsi="Times New Roman"/>
+          <w:sz w:val="28"/>
+        </w:rPr>
+        <w:t>№2</w:t>
       </w:r>
     </w:p>
     <w:p>
@@ -708,13 +693,6 @@
           <w:sz w:val="28"/>
         </w:rPr>
         <w:t xml:space="preserve"> </w:t>
-      </w:r>
-      <w:r>
-        <w:rPr>
-          <w:rFonts w:ascii="Times New Roman" w:hAnsi="Times New Roman"/>
-          <w:sz w:val="28"/>
-        </w:rPr>
-        <w:t>r rk</w:t>
       </w:r>
       <w:r>
         <w:rPr>
@@ -912,21 +890,7 @@
           <w:rFonts w:cs="Times New Roman" w:ascii="Times New Roman" w:hAnsi="Times New Roman"/>
           <w:sz w:val="28"/>
         </w:rPr>
-        <w:t xml:space="preserve">: </w:t>
-      </w:r>
-      <w:r>
-        <w:rPr>
-          <w:rFonts w:cs="Times New Roman" w:ascii="Times New Roman" w:hAnsi="Times New Roman"/>
-          <w:sz w:val="28"/>
-        </w:rPr>
-        <w:t>изучить методы подключения стилей CSS</w:t>
-      </w:r>
-      <w:r>
-        <w:rPr>
-          <w:rFonts w:cs="Times New Roman" w:ascii="Times New Roman" w:hAnsi="Times New Roman"/>
-          <w:sz w:val="28"/>
-        </w:rPr>
-        <w:t>.</w:t>
+        <w:t>: изучить методы подключения стилей CSS.</w:t>
       </w:r>
     </w:p>
     <w:p>
@@ -987,15 +951,7 @@
           <w:sz w:val="28"/>
           <w:szCs w:val="28"/>
         </w:rPr>
-        <w:t>Стили для следующих параграф</w:t>
-      </w:r>
-      <w:r>
-        <w:rPr>
-          <w:rFonts w:cs="Times New Roman" w:ascii="Times New Roman" w:hAnsi="Times New Roman"/>
-          <w:sz w:val="28"/>
-          <w:szCs w:val="28"/>
-        </w:rPr>
-        <w:t>ов задаются через тег &lt;style&gt;:</w:t>
+        <w:t>Стили для следующих параграфов задаются через тег &lt;style&gt;:</w:t>
       </w:r>
     </w:p>
     <w:p>
@@ -1229,8 +1185,7 @@
       </w:pPr>
       <w:r>
         <w:rPr>
-          <w:sz w:val="20"/>
-          <w:szCs w:val="20"/>
+          <w:rFonts w:cs="Times New Roman" w:ascii="Times New Roman" w:hAnsi="Times New Roman"/>
         </w:rPr>
       </w:r>
     </w:p>
@@ -1343,8 +1298,7 @@
       </w:pPr>
       <w:r>
         <w:rPr>
-          <w:sz w:val="20"/>
-          <w:szCs w:val="20"/>
+          <w:rFonts w:cs="Times New Roman" w:ascii="Times New Roman" w:hAnsi="Times New Roman"/>
         </w:rPr>
       </w:r>
     </w:p>
@@ -2135,7 +2089,11 @@
         </w:rPr>
       </w:pPr>
       <w:r>
-        <w:rPr/>
+        <w:rPr>
+          <w:rFonts w:ascii="Cascadia Code" w:hAnsi="Cascadia Code"/>
+          <w:sz w:val="16"/>
+          <w:szCs w:val="16"/>
+        </w:rPr>
       </w:r>
     </w:p>
     <w:p>
@@ -2274,7 +2232,11 @@
         </w:rPr>
       </w:pPr>
       <w:r>
-        <w:rPr/>
+        <w:rPr>
+          <w:rFonts w:ascii="Cascadia Code" w:hAnsi="Cascadia Code"/>
+          <w:sz w:val="16"/>
+          <w:szCs w:val="16"/>
+        </w:rPr>
       </w:r>
     </w:p>
     <w:p>
@@ -2561,7 +2523,11 @@
         </w:rPr>
       </w:pPr>
       <w:r>
-        <w:rPr/>
+        <w:rPr>
+          <w:rFonts w:ascii="Cascadia Code" w:hAnsi="Cascadia Code"/>
+          <w:sz w:val="16"/>
+          <w:szCs w:val="16"/>
+        </w:rPr>
       </w:r>
     </w:p>
     <w:p>
@@ -2688,7 +2654,11 @@
         </w:rPr>
       </w:pPr>
       <w:r>
-        <w:rPr/>
+        <w:rPr>
+          <w:rFonts w:ascii="Cascadia Code" w:hAnsi="Cascadia Code"/>
+          <w:sz w:val="16"/>
+          <w:szCs w:val="16"/>
+        </w:rPr>
       </w:r>
     </w:p>
     <w:p>
@@ -2843,7 +2813,11 @@
         </w:rPr>
       </w:pPr>
       <w:r>
-        <w:rPr/>
+        <w:rPr>
+          <w:rFonts w:ascii="Cascadia Code" w:hAnsi="Cascadia Code"/>
+          <w:sz w:val="16"/>
+          <w:szCs w:val="16"/>
+        </w:rPr>
       </w:r>
     </w:p>
     <w:p>
@@ -3502,7 +3476,11 @@
         </w:rPr>
       </w:pPr>
       <w:r>
-        <w:rPr/>
+        <w:rPr>
+          <w:rFonts w:ascii="Cascadia Code" w:hAnsi="Cascadia Code"/>
+          <w:sz w:val="16"/>
+          <w:szCs w:val="16"/>
+        </w:rPr>
       </w:r>
     </w:p>
     <w:p>
@@ -3817,7 +3795,11 @@
         </w:rPr>
       </w:pPr>
       <w:r>
-        <w:rPr/>
+        <w:rPr>
+          <w:rFonts w:ascii="Cascadia Code" w:hAnsi="Cascadia Code"/>
+          <w:sz w:val="16"/>
+          <w:szCs w:val="16"/>
+        </w:rPr>
       </w:r>
     </w:p>
     <w:p>
@@ -4268,7 +4250,7 @@
   <w:p>
     <w:pPr>
       <w:pStyle w:val="BodyText"/>
-      <w:spacing w:lineRule="auto" w:line="2"/>
+      <w:spacing w:lineRule="atLeast" w:line="0"/>
       <w:rPr/>
     </w:pPr>
     <w:r>

</xml_diff>